<commit_message>
Code, lots of code
</commit_message>
<xml_diff>
--- a/lab4/Lab4_report.docx
+++ b/lab4/Lab4_report.docx
@@ -158,8 +158,6 @@
       <w:pPr>
         <w:rPr>
           <w:rFonts w:cstheme="minorHAnsi"/>
-          <w:sz w:val="20"/>
-          <w:szCs w:val="20"/>
           <w:u w:val="single"/>
           <w:lang w:val="en-US"/>
         </w:rPr>
@@ -169,11 +167,66 @@
           <w:rFonts w:cstheme="minorHAnsi"/>
           <w:b/>
           <w:bCs/>
-          <w:sz w:val="20"/>
-          <w:szCs w:val="20"/>
           <w:u w:val="single"/>
           <w:lang w:val="en-US"/>
         </w:rPr>
+        <w:t>Task 0</w:t>
+      </w:r>
+    </w:p>
+    <w:p>
+      <w:pPr>
+        <w:rPr>
+          <w:rFonts w:cstheme="minorHAnsi"/>
+          <w:b/>
+          <w:bCs/>
+          <w:color w:val="4472C4" w:themeColor="accent1"/>
+          <w:lang w:val="en-US"/>
+        </w:rPr>
+      </w:pPr>
+      <w:r>
+        <w:rPr>
+          <w:rFonts w:cstheme="minorHAnsi"/>
+          <w:b/>
+          <w:bCs/>
+          <w:color w:val="4472C4" w:themeColor="accent1"/>
+          <w:lang w:val="en-US"/>
+        </w:rPr>
+        <w:t xml:space="preserve">Answer) </w:t>
+      </w:r>
+      <w:r>
+        <w:rPr>
+          <w:rFonts w:cstheme="minorHAnsi"/>
+          <w:lang w:val="en-US"/>
+        </w:rPr>
+        <w:t>See submitted code</w:t>
+      </w:r>
+      <w:r>
+        <w:rPr>
+          <w:rFonts w:cstheme="minorHAnsi"/>
+          <w:b/>
+          <w:bCs/>
+          <w:color w:val="4472C4" w:themeColor="accent1"/>
+          <w:lang w:val="en-US"/>
+        </w:rPr>
+        <w:t>.</w:t>
+      </w:r>
+    </w:p>
+    <w:p>
+      <w:pPr>
+        <w:rPr>
+          <w:rFonts w:cstheme="minorHAnsi"/>
+          <w:u w:val="single"/>
+          <w:lang w:val="en-US"/>
+        </w:rPr>
+      </w:pPr>
+      <w:r>
+        <w:rPr>
+          <w:rFonts w:cstheme="minorHAnsi"/>
+          <w:b/>
+          <w:bCs/>
+          <w:u w:val="single"/>
+          <w:lang w:val="en-US"/>
+        </w:rPr>
         <w:t xml:space="preserve">Task </w:t>
       </w:r>
       <w:r>
@@ -181,23 +234,98 @@
           <w:rFonts w:cstheme="minorHAnsi"/>
           <w:b/>
           <w:bCs/>
-          <w:sz w:val="20"/>
-          <w:szCs w:val="20"/>
           <w:u w:val="single"/>
           <w:lang w:val="en-US"/>
         </w:rPr>
-        <w:t>0</w:t>
-      </w:r>
-    </w:p>
-    <w:p>
-      <w:pPr>
+        <w:t>1a</w:t>
+      </w:r>
+    </w:p>
+    <w:p>
+      <w:pPr>
+        <w:rPr>
+          <w:rFonts w:cstheme="minorHAnsi"/>
+          <w:lang w:val="en-US"/>
+        </w:rPr>
+      </w:pPr>
+      <w:r>
         <w:rPr>
           <w:rFonts w:cstheme="minorHAnsi"/>
           <w:b/>
           <w:bCs/>
           <w:color w:val="4472C4" w:themeColor="accent1"/>
-          <w:sz w:val="20"/>
-          <w:szCs w:val="20"/>
+          <w:lang w:val="en-US"/>
+        </w:rPr>
+        <w:t>Answer)</w:t>
+      </w:r>
+      <w:r>
+        <w:rPr>
+          <w:rFonts w:cstheme="minorHAnsi"/>
+          <w:lang w:val="en-US"/>
+        </w:rPr>
+        <w:t xml:space="preserve"> Final result </w:t>
+      </w:r>
+      <w:r>
+        <w:rPr>
+          <w:rFonts w:cstheme="minorHAnsi"/>
+          <w:lang w:val="en-US"/>
+        </w:rPr>
+        <w:t>were,</w:t>
+      </w:r>
+      <w:r>
+        <w:rPr>
+          <w:rFonts w:cstheme="minorHAnsi"/>
+          <w:lang w:val="en-US"/>
+        </w:rPr>
+        <w:t xml:space="preserve"> </w:t>
+      </w:r>
+      <w:r>
+        <w:rPr>
+          <w:rFonts w:cstheme="minorHAnsi"/>
+          <w:lang w:val="en-US"/>
+        </w:rPr>
+        <w:t xml:space="preserve">BCE </w:t>
+      </w:r>
+      <w:r>
+        <w:rPr>
+          <w:rFonts w:cstheme="minorHAnsi"/>
+          <w:lang w:val="en-US"/>
+        </w:rPr>
+        <w:t>loss &amp; DICE accuracy of 0.0522 and 0.9572.</w:t>
+      </w:r>
+    </w:p>
+    <w:p>
+      <w:pPr>
+        <w:rPr>
+          <w:rFonts w:cstheme="minorHAnsi"/>
+          <w:u w:val="single"/>
+          <w:lang w:val="en-US"/>
+        </w:rPr>
+      </w:pPr>
+      <w:r>
+        <w:rPr>
+          <w:rFonts w:cstheme="minorHAnsi"/>
+          <w:b/>
+          <w:bCs/>
+          <w:u w:val="single"/>
+          <w:lang w:val="en-US"/>
+        </w:rPr>
+        <w:t xml:space="preserve">Task </w:t>
+      </w:r>
+      <w:r>
+        <w:rPr>
+          <w:rFonts w:cstheme="minorHAnsi"/>
+          <w:b/>
+          <w:bCs/>
+          <w:u w:val="single"/>
+          <w:lang w:val="en-US"/>
+        </w:rPr>
+        <w:t>1b</w:t>
+      </w:r>
+    </w:p>
+    <w:p>
+      <w:pPr>
+        <w:rPr>
+          <w:rFonts w:cstheme="minorHAnsi"/>
           <w:lang w:val="en-US"/>
         </w:rPr>
       </w:pPr>
@@ -207,8 +335,6 @@
           <w:b/>
           <w:bCs/>
           <w:color w:val="4472C4" w:themeColor="accent1"/>
-          <w:sz w:val="20"/>
-          <w:szCs w:val="20"/>
           <w:lang w:val="en-US"/>
         </w:rPr>
         <w:t>Answer)</w:t>
@@ -216,11 +342,7 @@
       <w:r>
         <w:rPr>
           <w:rFonts w:cstheme="minorHAnsi"/>
-          <w:b/>
-          <w:bCs/>
           <w:color w:val="4472C4" w:themeColor="accent1"/>
-          <w:sz w:val="20"/>
-          <w:szCs w:val="20"/>
           <w:lang w:val="en-US"/>
         </w:rPr>
         <w:t xml:space="preserve"> </w:t>
@@ -228,45 +350,602 @@
       <w:r>
         <w:rPr>
           <w:rFonts w:cstheme="minorHAnsi"/>
-          <w:sz w:val="20"/>
-          <w:szCs w:val="20"/>
-          <w:lang w:val="en-US"/>
-        </w:rPr>
-        <w:t>See submitted code</w:t>
-      </w:r>
+          <w:lang w:val="en-US"/>
+        </w:rPr>
+        <w:t xml:space="preserve">We could observe </w:t>
+      </w:r>
+      <w:r>
+        <w:rPr>
+          <w:rFonts w:cstheme="minorHAnsi"/>
+          <w:lang w:val="en-US"/>
+        </w:rPr>
+        <w:t>an improvement in</w:t>
+      </w:r>
+      <w:r>
+        <w:rPr>
+          <w:rFonts w:cstheme="minorHAnsi"/>
+          <w:lang w:val="en-US"/>
+        </w:rPr>
+        <w:t xml:space="preserve"> the</w:t>
+      </w:r>
+      <w:r>
+        <w:rPr>
+          <w:rFonts w:cstheme="minorHAnsi"/>
+          <w:lang w:val="en-US"/>
+        </w:rPr>
+        <w:t xml:space="preserve"> final result</w:t>
+      </w:r>
+      <w:r>
+        <w:rPr>
+          <w:rFonts w:cstheme="minorHAnsi"/>
+          <w:lang w:val="en-US"/>
+        </w:rPr>
+        <w:t>s which were,</w:t>
+      </w:r>
+      <w:r>
+        <w:rPr>
+          <w:rFonts w:cstheme="minorHAnsi"/>
+          <w:lang w:val="en-US"/>
+        </w:rPr>
+        <w:t xml:space="preserve"> BCE</w:t>
+      </w:r>
+      <w:r>
+        <w:rPr>
+          <w:rFonts w:cstheme="minorHAnsi"/>
+          <w:lang w:val="en-US"/>
+        </w:rPr>
+        <w:t xml:space="preserve"> </w:t>
+      </w:r>
+      <w:r>
+        <w:rPr>
+          <w:rFonts w:cstheme="minorHAnsi"/>
+          <w:lang w:val="en-US"/>
+        </w:rPr>
+        <w:t>loss</w:t>
+      </w:r>
+      <w:r>
+        <w:rPr>
+          <w:rFonts w:cstheme="minorHAnsi"/>
+          <w:lang w:val="en-US"/>
+        </w:rPr>
+        <w:t xml:space="preserve"> &amp; DICE accuracy of</w:t>
+      </w:r>
+      <w:r>
+        <w:rPr>
+          <w:rFonts w:cstheme="minorHAnsi"/>
+          <w:lang w:val="en-US"/>
+        </w:rPr>
+        <w:t xml:space="preserve"> 0.0347</w:t>
+      </w:r>
+      <w:r>
+        <w:rPr>
+          <w:rFonts w:cstheme="minorHAnsi"/>
+          <w:lang w:val="en-US"/>
+        </w:rPr>
+        <w:t xml:space="preserve"> and</w:t>
+      </w:r>
+      <w:r>
+        <w:rPr>
+          <w:rFonts w:cstheme="minorHAnsi"/>
+          <w:lang w:val="en-US"/>
+        </w:rPr>
+        <w:t xml:space="preserve"> 0.9652. </w:t>
+      </w:r>
+    </w:p>
+    <w:p>
+      <w:pPr>
+        <w:rPr>
+          <w:rFonts w:cstheme="minorHAnsi"/>
+          <w:lang w:val="en-US"/>
+        </w:rPr>
+      </w:pPr>
+      <w:r>
+        <w:rPr>
+          <w:rFonts w:cstheme="minorHAnsi"/>
+          <w:lang w:val="en-US"/>
+        </w:rPr>
+        <w:t xml:space="preserve">If the target size is smaller than the image size, the dice </w:t>
+      </w:r>
+      <w:r>
+        <w:rPr>
+          <w:rFonts w:cstheme="minorHAnsi"/>
+          <w:lang w:val="en-US"/>
+        </w:rPr>
+        <w:t>accuracy became</w:t>
+      </w:r>
+      <w:r>
+        <w:rPr>
+          <w:rFonts w:cstheme="minorHAnsi"/>
+          <w:lang w:val="en-US"/>
+        </w:rPr>
+        <w:t xml:space="preserve"> small</w:t>
+      </w:r>
+      <w:r>
+        <w:rPr>
+          <w:rFonts w:cstheme="minorHAnsi"/>
+          <w:lang w:val="en-US"/>
+        </w:rPr>
+        <w:t xml:space="preserve"> </w:t>
+      </w:r>
+      <w:r>
+        <w:rPr>
+          <w:rFonts w:cstheme="minorHAnsi"/>
+          <w:lang w:val="en-US"/>
+        </w:rPr>
+        <w:t>(far from 1) and would thus negatively impact the training (?). In this case we would use binary cross entropy.</w:t>
+      </w:r>
+    </w:p>
+    <w:p>
+      <w:pPr>
+        <w:rPr>
+          <w:rFonts w:cstheme="minorHAnsi"/>
+          <w:u w:val="single"/>
+          <w:lang w:val="en-US"/>
+        </w:rPr>
+      </w:pPr>
+      <w:r>
+        <w:rPr>
+          <w:rFonts w:cstheme="minorHAnsi"/>
+          <w:b/>
+          <w:bCs/>
+          <w:u w:val="single"/>
+          <w:lang w:val="en-US"/>
+        </w:rPr>
+        <w:t xml:space="preserve">Task </w:t>
+      </w:r>
+      <w:r>
+        <w:rPr>
+          <w:rFonts w:cstheme="minorHAnsi"/>
+          <w:b/>
+          <w:bCs/>
+          <w:u w:val="single"/>
+          <w:lang w:val="en-US"/>
+        </w:rPr>
+        <w:t>1c</w:t>
+      </w:r>
+    </w:p>
+    <w:p>
+      <w:pPr>
+        <w:rPr>
+          <w:rFonts w:cstheme="minorHAnsi"/>
+          <w:lang w:val="en-US"/>
+        </w:rPr>
+      </w:pPr>
       <w:r>
         <w:rPr>
           <w:rFonts w:cstheme="minorHAnsi"/>
           <w:b/>
           <w:bCs/>
           <w:color w:val="4472C4" w:themeColor="accent1"/>
-          <w:sz w:val="20"/>
-          <w:szCs w:val="20"/>
+          <w:lang w:val="en-US"/>
+        </w:rPr>
+        <w:t>Answer)</w:t>
+      </w:r>
+      <w:r>
+        <w:rPr>
+          <w:rFonts w:cstheme="minorHAnsi"/>
+          <w:color w:val="4472C4" w:themeColor="accent1"/>
+          <w:lang w:val="en-US"/>
+        </w:rPr>
+        <w:t xml:space="preserve"> </w:t>
+      </w:r>
+      <w:r>
+        <w:rPr>
+          <w:rFonts w:cstheme="minorHAnsi"/>
+          <w:b/>
+          <w:bCs/>
+          <w:lang w:val="en-US"/>
+        </w:rPr>
+        <w:t>With binary cross entropy</w:t>
+      </w:r>
+      <w:r>
+        <w:rPr>
+          <w:rFonts w:cstheme="minorHAnsi"/>
+          <w:lang w:val="en-US"/>
+        </w:rPr>
+        <w:t>, t</w:t>
+      </w:r>
+      <w:r>
+        <w:rPr>
+          <w:rFonts w:cstheme="minorHAnsi"/>
+          <w:lang w:val="en-US"/>
+        </w:rPr>
+        <w:t>he model performance decreases.</w:t>
+      </w:r>
+      <w:r>
+        <w:rPr>
+          <w:rFonts w:cstheme="minorHAnsi"/>
+          <w:lang w:val="en-US"/>
+        </w:rPr>
+        <w:t xml:space="preserve"> The f</w:t>
+      </w:r>
+      <w:r>
+        <w:rPr>
+          <w:rFonts w:cstheme="minorHAnsi"/>
+          <w:lang w:val="en-US"/>
+        </w:rPr>
+        <w:t>inal results</w:t>
+      </w:r>
+      <w:r>
+        <w:rPr>
+          <w:rFonts w:cstheme="minorHAnsi"/>
+          <w:lang w:val="en-US"/>
+        </w:rPr>
+        <w:t xml:space="preserve"> </w:t>
+      </w:r>
+      <w:r>
+        <w:rPr>
+          <w:rFonts w:cstheme="minorHAnsi"/>
+          <w:lang w:val="en-US"/>
+        </w:rPr>
+        <w:t xml:space="preserve">were BCE </w:t>
+      </w:r>
+      <w:r>
+        <w:rPr>
+          <w:rFonts w:cstheme="minorHAnsi"/>
+          <w:lang w:val="en-US"/>
+        </w:rPr>
+        <w:t>loss &amp; DICE accuracy of</w:t>
+      </w:r>
+      <w:r>
+        <w:rPr>
+          <w:rFonts w:cstheme="minorHAnsi"/>
+          <w:lang w:val="en-US"/>
+        </w:rPr>
+        <w:t xml:space="preserve"> 0.0568</w:t>
+      </w:r>
+      <w:r>
+        <w:rPr>
+          <w:rFonts w:cstheme="minorHAnsi"/>
+          <w:lang w:val="en-US"/>
+        </w:rPr>
+        <w:t xml:space="preserve"> and </w:t>
+      </w:r>
+      <w:r>
+        <w:rPr>
+          <w:rFonts w:cstheme="minorHAnsi"/>
+          <w:lang w:val="en-US"/>
+        </w:rPr>
+        <w:t>0.9494</w:t>
+      </w:r>
+      <w:r>
+        <w:rPr>
+          <w:rFonts w:cstheme="minorHAnsi"/>
+          <w:lang w:val="en-US"/>
+        </w:rPr>
+        <w:t xml:space="preserve">. </w:t>
+      </w:r>
+      <w:r>
+        <w:rPr>
+          <w:rFonts w:cstheme="minorHAnsi"/>
+          <w:b/>
+          <w:bCs/>
+          <w:lang w:val="en-US"/>
+        </w:rPr>
+        <w:t>With dice loss</w:t>
+      </w:r>
+      <w:r>
+        <w:rPr>
+          <w:rFonts w:cstheme="minorHAnsi"/>
+          <w:lang w:val="en-US"/>
+        </w:rPr>
+        <w:t xml:space="preserve"> the </w:t>
+      </w:r>
+      <w:r>
+        <w:rPr>
+          <w:rFonts w:cstheme="minorHAnsi"/>
+          <w:lang w:val="en-US"/>
+        </w:rPr>
+        <w:t>model performance improve</w:t>
+      </w:r>
+      <w:r>
+        <w:rPr>
+          <w:rFonts w:cstheme="minorHAnsi"/>
+          <w:lang w:val="en-US"/>
+        </w:rPr>
+        <w:t>d</w:t>
+      </w:r>
+      <w:r>
+        <w:rPr>
+          <w:rFonts w:cstheme="minorHAnsi"/>
           <w:lang w:val="en-US"/>
         </w:rPr>
         <w:t>.</w:t>
       </w:r>
-    </w:p>
-    <w:p>
-      <w:pPr>
-        <w:rPr>
-          <w:rFonts w:cstheme="minorHAnsi"/>
-          <w:sz w:val="20"/>
-          <w:szCs w:val="20"/>
+      <w:r>
+        <w:rPr>
+          <w:rFonts w:cstheme="minorHAnsi"/>
+          <w:lang w:val="en-US"/>
+        </w:rPr>
+        <w:t xml:space="preserve"> The final results were the DICE loss &amp; DICE accuracy</w:t>
+      </w:r>
+      <w:r>
+        <w:rPr>
+          <w:rFonts w:cstheme="minorHAnsi"/>
+          <w:lang w:val="en-US"/>
+        </w:rPr>
+        <w:t xml:space="preserve"> of 0.0325 and 0.9675. </w:t>
+      </w:r>
+      <w:r>
+        <w:rPr>
+          <w:rFonts w:cstheme="minorHAnsi"/>
+          <w:lang w:val="en-US"/>
+        </w:rPr>
+        <w:t>The learning curves looks good in both cases</w:t>
+      </w:r>
+      <w:r>
+        <w:rPr>
+          <w:rFonts w:cstheme="minorHAnsi"/>
+          <w:lang w:val="en-US"/>
+        </w:rPr>
+        <w:t>.</w:t>
+      </w:r>
+      <w:r>
+        <w:rPr>
+          <w:rFonts w:cstheme="minorHAnsi"/>
+          <w:lang w:val="en-US"/>
+        </w:rPr>
+        <w:t xml:space="preserve"> </w:t>
+      </w:r>
+      <w:r>
+        <w:rPr>
+          <w:rFonts w:cstheme="minorHAnsi"/>
+          <w:lang w:val="en-US"/>
+        </w:rPr>
+        <w:t>N</w:t>
+      </w:r>
+      <w:r>
+        <w:rPr>
+          <w:rFonts w:cstheme="minorHAnsi"/>
+          <w:lang w:val="en-US"/>
+        </w:rPr>
+        <w:t>o overfitting</w:t>
+      </w:r>
+      <w:r>
+        <w:rPr>
+          <w:rFonts w:cstheme="minorHAnsi"/>
+          <w:lang w:val="en-US"/>
+        </w:rPr>
+        <w:t xml:space="preserve"> occurred and both learning curves converged.</w:t>
+      </w:r>
+    </w:p>
+    <w:p>
+      <w:pPr>
+        <w:rPr>
+          <w:rFonts w:cstheme="minorHAnsi"/>
+          <w:lang w:val="en-US"/>
+        </w:rPr>
+      </w:pPr>
+      <w:r>
+        <w:rPr>
+          <w:rFonts w:cstheme="minorHAnsi"/>
+          <w:b/>
+          <w:bCs/>
           <w:u w:val="single"/>
           <w:lang w:val="en-US"/>
         </w:rPr>
-      </w:pPr>
-      <w:r>
-        <w:rPr>
-          <w:rFonts w:cstheme="minorHAnsi"/>
-          <w:b/>
-          <w:bCs/>
-          <w:sz w:val="20"/>
-          <w:szCs w:val="20"/>
+        <w:t xml:space="preserve">Task </w:t>
+      </w:r>
+      <w:r>
+        <w:rPr>
+          <w:rFonts w:cstheme="minorHAnsi"/>
+          <w:b/>
+          <w:bCs/>
           <w:u w:val="single"/>
           <w:lang w:val="en-US"/>
         </w:rPr>
+        <w:t>1d</w:t>
+      </w:r>
+    </w:p>
+    <w:p>
+      <w:pPr>
+        <w:rPr>
+          <w:rFonts w:cstheme="minorHAnsi"/>
+          <w:lang w:val="en-US"/>
+        </w:rPr>
+      </w:pPr>
+      <w:r>
+        <w:rPr>
+          <w:rFonts w:cstheme="minorHAnsi"/>
+          <w:b/>
+          <w:bCs/>
+          <w:color w:val="4472C4" w:themeColor="accent1"/>
+          <w:lang w:val="en-US"/>
+        </w:rPr>
+        <w:t xml:space="preserve">Answer) </w:t>
+      </w:r>
+      <w:r>
+        <w:rPr>
+          <w:rFonts w:cstheme="minorHAnsi"/>
+          <w:b/>
+          <w:bCs/>
+          <w:lang w:val="en-US"/>
+        </w:rPr>
+        <w:t>With binary cross entropy</w:t>
+      </w:r>
+      <w:r>
+        <w:rPr>
+          <w:rFonts w:cstheme="minorHAnsi"/>
+          <w:b/>
+          <w:bCs/>
+          <w:lang w:val="en-US"/>
+        </w:rPr>
+        <w:t>,</w:t>
+      </w:r>
+      <w:r>
+        <w:rPr>
+          <w:rFonts w:cstheme="minorHAnsi"/>
+          <w:lang w:val="en-US"/>
+        </w:rPr>
+        <w:t xml:space="preserve"> t</w:t>
+      </w:r>
+      <w:r>
+        <w:rPr>
+          <w:rFonts w:cstheme="minorHAnsi"/>
+          <w:lang w:val="en-US"/>
+        </w:rPr>
+        <w:t>he model performance decreases.</w:t>
+      </w:r>
+      <w:r>
+        <w:rPr>
+          <w:rFonts w:cstheme="minorHAnsi"/>
+          <w:lang w:val="en-US"/>
+        </w:rPr>
+        <w:t xml:space="preserve"> Similar to Task 1c. The results we got were BCE loss &amp; DICE accuracy of </w:t>
+      </w:r>
+      <w:r>
+        <w:rPr>
+          <w:rFonts w:cstheme="minorHAnsi"/>
+          <w:lang w:val="en-US"/>
+        </w:rPr>
+        <w:t xml:space="preserve">0.0523 </w:t>
+      </w:r>
+      <w:r>
+        <w:rPr>
+          <w:rFonts w:cstheme="minorHAnsi"/>
+          <w:lang w:val="en-US"/>
+        </w:rPr>
+        <w:t xml:space="preserve">and </w:t>
+      </w:r>
+      <w:r>
+        <w:rPr>
+          <w:rFonts w:cstheme="minorHAnsi"/>
+          <w:lang w:val="en-US"/>
+        </w:rPr>
+        <w:t>0.9701</w:t>
+      </w:r>
+      <w:r>
+        <w:rPr>
+          <w:rFonts w:cstheme="minorHAnsi"/>
+          <w:lang w:val="en-US"/>
+        </w:rPr>
+        <w:t xml:space="preserve">. </w:t>
+      </w:r>
+      <w:r>
+        <w:rPr>
+          <w:rFonts w:cstheme="minorHAnsi"/>
+          <w:b/>
+          <w:bCs/>
+          <w:lang w:val="en-US"/>
+        </w:rPr>
+        <w:t>With dice loss</w:t>
+      </w:r>
+      <w:r>
+        <w:rPr>
+          <w:rFonts w:cstheme="minorHAnsi"/>
+          <w:b/>
+          <w:bCs/>
+          <w:lang w:val="en-US"/>
+        </w:rPr>
+        <w:t>,</w:t>
+      </w:r>
+      <w:r>
+        <w:rPr>
+          <w:rFonts w:cstheme="minorHAnsi"/>
+          <w:lang w:val="en-US"/>
+        </w:rPr>
+        <w:t xml:space="preserve"> </w:t>
+      </w:r>
+      <w:r>
+        <w:rPr>
+          <w:rFonts w:cstheme="minorHAnsi"/>
+          <w:lang w:val="en-US"/>
+        </w:rPr>
+        <w:t>t</w:t>
+      </w:r>
+      <w:r>
+        <w:rPr>
+          <w:rFonts w:cstheme="minorHAnsi"/>
+          <w:lang w:val="en-US"/>
+        </w:rPr>
+        <w:t>he model performance improve</w:t>
+      </w:r>
+      <w:r>
+        <w:rPr>
+          <w:rFonts w:cstheme="minorHAnsi"/>
+          <w:lang w:val="en-US"/>
+        </w:rPr>
+        <w:t>d again</w:t>
+      </w:r>
+      <w:r>
+        <w:rPr>
+          <w:rFonts w:cstheme="minorHAnsi"/>
+          <w:lang w:val="en-US"/>
+        </w:rPr>
+        <w:t>.</w:t>
+      </w:r>
+      <w:r>
+        <w:rPr>
+          <w:rFonts w:cstheme="minorHAnsi"/>
+          <w:lang w:val="en-US"/>
+        </w:rPr>
+        <w:t xml:space="preserve"> The results we got were DICE loss &amp; DICE accuracy of </w:t>
+      </w:r>
+      <w:r>
+        <w:rPr>
+          <w:rFonts w:cstheme="minorHAnsi"/>
+          <w:lang w:val="en-US"/>
+        </w:rPr>
+        <w:t xml:space="preserve">0.0271 </w:t>
+      </w:r>
+      <w:r>
+        <w:rPr>
+          <w:rFonts w:cstheme="minorHAnsi"/>
+          <w:lang w:val="en-US"/>
+        </w:rPr>
+        <w:t xml:space="preserve">and </w:t>
+      </w:r>
+      <w:r>
+        <w:rPr>
+          <w:rFonts w:cstheme="minorHAnsi"/>
+          <w:lang w:val="en-US"/>
+        </w:rPr>
+        <w:t>0.9728</w:t>
+      </w:r>
+      <w:r>
+        <w:rPr>
+          <w:rFonts w:cstheme="minorHAnsi"/>
+          <w:lang w:val="en-US"/>
+        </w:rPr>
+        <w:t xml:space="preserve">. </w:t>
+      </w:r>
+      <w:r>
+        <w:rPr>
+          <w:rFonts w:cstheme="minorHAnsi"/>
+          <w:lang w:val="en-US"/>
+        </w:rPr>
+        <w:t xml:space="preserve">The learning curves </w:t>
+      </w:r>
+      <w:r>
+        <w:rPr>
+          <w:rFonts w:cstheme="minorHAnsi"/>
+          <w:lang w:val="en-US"/>
+        </w:rPr>
+        <w:t xml:space="preserve">could be seen to </w:t>
+      </w:r>
+      <w:r>
+        <w:rPr>
+          <w:rFonts w:cstheme="minorHAnsi"/>
+          <w:lang w:val="en-US"/>
+        </w:rPr>
+        <w:t>overfit slightly in both cases.</w:t>
+      </w:r>
+    </w:p>
+    <w:p>
+      <w:pPr>
+        <w:rPr>
+          <w:rFonts w:cstheme="minorHAnsi"/>
+          <w:lang w:val="en-US"/>
+        </w:rPr>
+      </w:pPr>
+      <w:r>
+        <w:rPr>
+          <w:rFonts w:cstheme="minorHAnsi"/>
+          <w:b/>
+          <w:bCs/>
+          <w:u w:val="single"/>
+          <w:lang w:val="en-US"/>
+        </w:rPr>
         <w:t xml:space="preserve">Task </w:t>
       </w:r>
       <w:r>
@@ -274,23 +953,216 @@
           <w:rFonts w:cstheme="minorHAnsi"/>
           <w:b/>
           <w:bCs/>
-          <w:sz w:val="20"/>
-          <w:szCs w:val="20"/>
           <w:u w:val="single"/>
           <w:lang w:val="en-US"/>
         </w:rPr>
-        <w:t>1a</w:t>
-      </w:r>
-    </w:p>
-    <w:p>
-      <w:pPr>
+        <w:t>1e</w:t>
+      </w:r>
+    </w:p>
+    <w:p>
+      <w:pPr>
+        <w:rPr>
+          <w:rFonts w:cstheme="minorHAnsi"/>
+          <w:lang w:val="en-US"/>
+        </w:rPr>
+      </w:pPr>
+      <w:r>
         <w:rPr>
           <w:rFonts w:cstheme="minorHAnsi"/>
           <w:b/>
           <w:bCs/>
           <w:color w:val="4472C4" w:themeColor="accent1"/>
-          <w:sz w:val="20"/>
-          <w:szCs w:val="20"/>
+          <w:lang w:val="en-US"/>
+        </w:rPr>
+        <w:t xml:space="preserve">Answer) </w:t>
+      </w:r>
+      <w:r>
+        <w:rPr>
+          <w:rFonts w:cstheme="minorHAnsi"/>
+          <w:lang w:val="en-US"/>
+        </w:rPr>
+        <w:t xml:space="preserve">When decreasing the </w:t>
+      </w:r>
+      <w:r>
+        <w:rPr>
+          <w:rFonts w:cstheme="minorHAnsi"/>
+          <w:lang w:val="en-US"/>
+        </w:rPr>
+        <w:t>number of feature maps</w:t>
+      </w:r>
+      <w:r>
+        <w:rPr>
+          <w:rFonts w:cstheme="minorHAnsi"/>
+          <w:lang w:val="en-US"/>
+        </w:rPr>
+        <w:t xml:space="preserve">, applying batch-normalization and data augmentation techniques, the results are worsened for both loss functions. The learning curve indicates overfitting. </w:t>
+      </w:r>
+      <w:r>
+        <w:rPr>
+          <w:rFonts w:cstheme="minorHAnsi"/>
+          <w:lang w:val="en-US"/>
+        </w:rPr>
+        <w:t>The f</w:t>
+      </w:r>
+      <w:r>
+        <w:rPr>
+          <w:rFonts w:cstheme="minorHAnsi"/>
+          <w:lang w:val="en-US"/>
+        </w:rPr>
+        <w:t xml:space="preserve">inal results </w:t>
+      </w:r>
+      <w:r>
+        <w:rPr>
+          <w:rFonts w:cstheme="minorHAnsi"/>
+          <w:b/>
+          <w:bCs/>
+          <w:lang w:val="en-US"/>
+        </w:rPr>
+        <w:t>for binary cross entropy</w:t>
+      </w:r>
+      <w:r>
+        <w:rPr>
+          <w:rFonts w:cstheme="minorHAnsi"/>
+          <w:lang w:val="en-US"/>
+        </w:rPr>
+        <w:t xml:space="preserve"> were</w:t>
+      </w:r>
+      <w:r>
+        <w:rPr>
+          <w:rFonts w:cstheme="minorHAnsi"/>
+          <w:lang w:val="en-US"/>
+        </w:rPr>
+        <w:t xml:space="preserve"> </w:t>
+      </w:r>
+      <w:r>
+        <w:rPr>
+          <w:rFonts w:cstheme="minorHAnsi"/>
+          <w:lang w:val="en-US"/>
+        </w:rPr>
+        <w:t>loss &amp; DICE accuracy of</w:t>
+      </w:r>
+      <w:r>
+        <w:rPr>
+          <w:rFonts w:cstheme="minorHAnsi"/>
+          <w:lang w:val="en-US"/>
+        </w:rPr>
+        <w:t xml:space="preserve"> 0.3236</w:t>
+      </w:r>
+      <w:r>
+        <w:rPr>
+          <w:rFonts w:cstheme="minorHAnsi"/>
+          <w:lang w:val="en-US"/>
+        </w:rPr>
+        <w:t xml:space="preserve"> and 0.6500. The</w:t>
+      </w:r>
+      <w:r>
+        <w:rPr>
+          <w:rFonts w:cstheme="minorHAnsi"/>
+          <w:lang w:val="en-US"/>
+        </w:rPr>
+        <w:t xml:space="preserve"> </w:t>
+      </w:r>
+      <w:r>
+        <w:rPr>
+          <w:rFonts w:cstheme="minorHAnsi"/>
+          <w:lang w:val="en-US"/>
+        </w:rPr>
+        <w:t>f</w:t>
+      </w:r>
+      <w:r>
+        <w:rPr>
+          <w:rFonts w:cstheme="minorHAnsi"/>
+          <w:lang w:val="en-US"/>
+        </w:rPr>
+        <w:t xml:space="preserve">inal results </w:t>
+      </w:r>
+      <w:r>
+        <w:rPr>
+          <w:rFonts w:cstheme="minorHAnsi"/>
+          <w:b/>
+          <w:bCs/>
+          <w:lang w:val="en-US"/>
+        </w:rPr>
+        <w:t>for dice loss</w:t>
+      </w:r>
+      <w:r>
+        <w:rPr>
+          <w:rFonts w:cstheme="minorHAnsi"/>
+          <w:lang w:val="en-US"/>
+        </w:rPr>
+        <w:t xml:space="preserve"> were DICE loss &amp; DICE accuracy of</w:t>
+      </w:r>
+      <w:r>
+        <w:rPr>
+          <w:rFonts w:cstheme="minorHAnsi"/>
+          <w:lang w:val="en-US"/>
+        </w:rPr>
+        <w:t xml:space="preserve"> 0.2465 </w:t>
+      </w:r>
+      <w:r>
+        <w:rPr>
+          <w:rFonts w:cstheme="minorHAnsi"/>
+          <w:lang w:val="en-US"/>
+        </w:rPr>
+        <w:t>and</w:t>
+      </w:r>
+      <w:r>
+        <w:rPr>
+          <w:rFonts w:cstheme="minorHAnsi"/>
+          <w:lang w:val="en-US"/>
+        </w:rPr>
+        <w:t xml:space="preserve"> 0.7535</w:t>
+      </w:r>
+      <w:r>
+        <w:rPr>
+          <w:rFonts w:cstheme="minorHAnsi"/>
+          <w:lang w:val="en-US"/>
+        </w:rPr>
+        <w:t>.</w:t>
+      </w:r>
+    </w:p>
+    <w:p>
+      <w:pPr>
+        <w:rPr>
+          <w:rFonts w:cstheme="minorHAnsi"/>
+          <w:b/>
+          <w:bCs/>
+          <w:lang w:val="en-US"/>
+        </w:rPr>
+      </w:pPr>
+      <w:r>
+        <w:rPr>
+          <w:rFonts w:cstheme="minorHAnsi"/>
+          <w:b/>
+          <w:bCs/>
+          <w:highlight w:val="yellow"/>
+          <w:lang w:val="en-US"/>
+        </w:rPr>
+        <w:t>When training the network with data augmentation and no augmentation on the validation data we. Then we get pretty decent results with. Final results: loss: 0.1635 - dice_coef: 0.8365 - val_loss: 0.2883 - val_dice_coef: 0.7117 (???)</w:t>
+      </w:r>
+    </w:p>
+    <w:p>
+      <w:pPr>
+        <w:rPr>
+          <w:rFonts w:cstheme="minorHAnsi"/>
+          <w:lang w:val="en-US"/>
+        </w:rPr>
+      </w:pPr>
+      <w:r>
+        <w:rPr>
+          <w:rFonts w:cstheme="minorHAnsi"/>
+          <w:b/>
+          <w:bCs/>
+          <w:u w:val="single"/>
+          <w:lang w:val="en-US"/>
+        </w:rPr>
+        <w:t>Task 2a</w:t>
+      </w:r>
+    </w:p>
+    <w:p>
+      <w:pPr>
+        <w:rPr>
+          <w:rFonts w:cstheme="minorHAnsi"/>
           <w:lang w:val="en-US"/>
         </w:rPr>
       </w:pPr>
@@ -300,442 +1172,746 @@
           <w:b/>
           <w:bCs/>
           <w:color w:val="4472C4" w:themeColor="accent1"/>
-          <w:sz w:val="20"/>
-          <w:szCs w:val="20"/>
           <w:lang w:val="en-US"/>
         </w:rPr>
         <w:t xml:space="preserve">Answer) </w:t>
       </w:r>
-    </w:p>
-    <w:p>
-      <w:pPr>
-        <w:rPr>
-          <w:rFonts w:cstheme="minorHAnsi"/>
-          <w:sz w:val="20"/>
-          <w:szCs w:val="20"/>
+      <w:r>
+        <w:rPr>
+          <w:rFonts w:cstheme="minorHAnsi"/>
+          <w:lang w:val="en-US"/>
+        </w:rPr>
+        <w:t>As</w:t>
+      </w:r>
+      <w:r>
+        <w:rPr>
+          <w:rFonts w:cstheme="minorHAnsi"/>
+          <w:lang w:val="en-US"/>
+        </w:rPr>
+        <w:t xml:space="preserve"> a result of memory problem we could </w:t>
+      </w:r>
+      <w:r>
+        <w:rPr>
+          <w:rFonts w:cstheme="minorHAnsi"/>
+          <w:lang w:val="en-US"/>
+        </w:rPr>
+        <w:t>unfortunately</w:t>
+      </w:r>
+      <w:r>
+        <w:rPr>
+          <w:rFonts w:cstheme="minorHAnsi"/>
+          <w:lang w:val="en-US"/>
+        </w:rPr>
+        <w:t xml:space="preserve"> only </w:t>
+      </w:r>
+      <w:r>
+        <w:rPr>
+          <w:rFonts w:cstheme="minorHAnsi"/>
+          <w:lang w:val="en-US"/>
+        </w:rPr>
+        <w:t>use</w:t>
+      </w:r>
+      <w:r>
+        <w:rPr>
+          <w:rFonts w:cstheme="minorHAnsi"/>
+          <w:lang w:val="en-US"/>
+        </w:rPr>
+        <w:t xml:space="preserve"> 4000 </w:t>
+      </w:r>
+      <w:r>
+        <w:rPr>
+          <w:rFonts w:cstheme="minorHAnsi"/>
+          <w:lang w:val="en-US"/>
+        </w:rPr>
+        <w:t>images.</w:t>
+      </w:r>
+      <w:r>
+        <w:rPr>
+          <w:rFonts w:cstheme="minorHAnsi"/>
+          <w:lang w:val="en-US"/>
+        </w:rPr>
+        <w:t xml:space="preserve"> Any more than that and the kernel would die mid-training.</w:t>
+      </w:r>
+      <w:r>
+        <w:rPr>
+          <w:rFonts w:cstheme="minorHAnsi"/>
+          <w:lang w:val="en-US"/>
+        </w:rPr>
+        <w:t xml:space="preserve"> Th</w:t>
+      </w:r>
+      <w:r>
+        <w:rPr>
+          <w:rFonts w:cstheme="minorHAnsi"/>
+          <w:lang w:val="en-US"/>
+        </w:rPr>
+        <w:t>e problem</w:t>
+      </w:r>
+      <w:r>
+        <w:rPr>
+          <w:rFonts w:cstheme="minorHAnsi"/>
+          <w:lang w:val="en-US"/>
+        </w:rPr>
+        <w:t xml:space="preserve"> </w:t>
+      </w:r>
+      <w:r>
+        <w:rPr>
+          <w:rFonts w:cstheme="minorHAnsi"/>
+          <w:lang w:val="en-US"/>
+        </w:rPr>
+        <w:t>was</w:t>
+      </w:r>
+      <w:r>
+        <w:rPr>
+          <w:rFonts w:cstheme="minorHAnsi"/>
+          <w:lang w:val="en-US"/>
+        </w:rPr>
+        <w:t xml:space="preserve"> probably due to a lot of student groups not shutting down their kernels after running experiments.</w:t>
+      </w:r>
+    </w:p>
+    <w:p>
+      <w:pPr>
+        <w:rPr>
+          <w:rFonts w:cstheme="minorHAnsi"/>
+          <w:lang w:val="en-US"/>
+        </w:rPr>
+      </w:pPr>
+      <w:r>
+        <w:rPr>
+          <w:rFonts w:cstheme="minorHAnsi"/>
+          <w:lang w:val="en-US"/>
+        </w:rPr>
+        <w:t xml:space="preserve">The final results we got were a DICE loss &amp; DICE accuracy of 0.5826 and </w:t>
+      </w:r>
+      <w:r>
+        <w:rPr>
+          <w:rFonts w:cstheme="minorHAnsi"/>
+          <w:lang w:val="en-US"/>
+        </w:rPr>
+        <w:t>0.4174</w:t>
+      </w:r>
+      <w:r>
+        <w:rPr>
+          <w:rFonts w:cstheme="minorHAnsi"/>
+          <w:lang w:val="en-US"/>
+        </w:rPr>
+        <w:t>.</w:t>
+      </w:r>
+      <w:r>
+        <w:rPr>
+          <w:rFonts w:cstheme="minorHAnsi"/>
+          <w:lang w:val="en-US"/>
+        </w:rPr>
+        <w:t xml:space="preserve"> The learning curve indicate</w:t>
+      </w:r>
+      <w:r>
+        <w:rPr>
+          <w:rFonts w:cstheme="minorHAnsi"/>
+          <w:lang w:val="en-US"/>
+        </w:rPr>
+        <w:t>d</w:t>
+      </w:r>
+      <w:r>
+        <w:rPr>
+          <w:rFonts w:cstheme="minorHAnsi"/>
+          <w:lang w:val="en-US"/>
+        </w:rPr>
+        <w:t xml:space="preserve"> heavy overfitting. </w:t>
+      </w:r>
+    </w:p>
+    <w:p>
+      <w:pPr>
+        <w:rPr>
+          <w:rFonts w:cstheme="minorHAnsi"/>
+          <w:lang w:val="en-US"/>
+        </w:rPr>
+      </w:pPr>
+      <w:r>
+        <w:rPr>
+          <w:rFonts w:cstheme="minorHAnsi"/>
+          <w:lang w:val="en-US"/>
+        </w:rPr>
+        <w:t>#val_loss: 0.5493 - val_dice_coef: 0.4507</w:t>
+      </w:r>
+    </w:p>
+    <w:p>
+      <w:pPr>
+        <w:rPr>
+          <w:rFonts w:cstheme="minorHAnsi"/>
+          <w:b/>
+          <w:bCs/>
+          <w:color w:val="4472C4" w:themeColor="accent1"/>
+          <w:lang w:val="en-US"/>
+        </w:rPr>
+      </w:pPr>
+      <w:r>
+        <w:rPr>
+          <w:rFonts w:cstheme="minorHAnsi"/>
+          <w:b/>
+          <w:bCs/>
+          <w:color w:val="4472C4" w:themeColor="accent1"/>
+          <w:lang w:val="en-US"/>
+        </w:rPr>
+        <w:t>#val_loss: 0.7934 - val_dice_coef: 0.2066 (extreme overfitting)</w:t>
+      </w:r>
+    </w:p>
+    <w:p>
+      <w:pPr>
+        <w:rPr>
+          <w:rFonts w:cstheme="minorHAnsi"/>
+          <w:b/>
+          <w:bCs/>
           <w:u w:val="single"/>
           <w:lang w:val="en-US"/>
         </w:rPr>
       </w:pPr>
-      <w:r>
-        <w:rPr>
-          <w:rFonts w:cstheme="minorHAnsi"/>
-          <w:b/>
-          <w:bCs/>
-          <w:sz w:val="20"/>
-          <w:szCs w:val="20"/>
+    </w:p>
+    <w:p>
+      <w:pPr>
+        <w:rPr>
+          <w:rFonts w:cstheme="minorHAnsi"/>
+          <w:lang w:val="en-US"/>
+        </w:rPr>
+      </w:pPr>
+      <w:r>
+        <w:rPr>
+          <w:rFonts w:cstheme="minorHAnsi"/>
+          <w:b/>
+          <w:bCs/>
           <w:u w:val="single"/>
           <w:lang w:val="en-US"/>
         </w:rPr>
-        <w:t xml:space="preserve">Task </w:t>
-      </w:r>
-      <w:r>
-        <w:rPr>
-          <w:rFonts w:cstheme="minorHAnsi"/>
-          <w:b/>
-          <w:bCs/>
-          <w:sz w:val="20"/>
-          <w:szCs w:val="20"/>
+        <w:t>Task 2b</w:t>
+      </w:r>
+    </w:p>
+    <w:p>
+      <w:pPr>
+        <w:rPr>
+          <w:rFonts w:cstheme="minorHAnsi"/>
+          <w:b/>
+          <w:bCs/>
+          <w:lang w:val="en-US"/>
+        </w:rPr>
+      </w:pPr>
+      <w:r>
+        <w:rPr>
+          <w:rFonts w:cstheme="minorHAnsi"/>
+          <w:b/>
+          <w:bCs/>
+          <w:color w:val="4472C4" w:themeColor="accent1"/>
+          <w:lang w:val="en-US"/>
+        </w:rPr>
+        <w:t xml:space="preserve">Answer) </w:t>
+      </w:r>
+      <w:r>
+        <w:rPr>
+          <w:rFonts w:cstheme="minorHAnsi"/>
+          <w:lang w:val="en-US"/>
+        </w:rPr>
+        <w:t>The</w:t>
+      </w:r>
+      <w:r>
+        <w:rPr>
+          <w:rFonts w:cstheme="minorHAnsi"/>
+          <w:lang w:val="en-US"/>
+        </w:rPr>
+        <w:t xml:space="preserve"> after final epoch were</w:t>
+      </w:r>
+      <w:r>
+        <w:rPr>
+          <w:rFonts w:cstheme="minorHAnsi"/>
+          <w:lang w:val="en-US"/>
+        </w:rPr>
+        <w:t xml:space="preserve"> </w:t>
+      </w:r>
+      <w:r>
+        <w:rPr>
+          <w:rFonts w:cstheme="minorHAnsi"/>
+          <w:lang w:val="en-US"/>
+        </w:rPr>
+        <w:t>loss &amp; DICE accuracy of</w:t>
+      </w:r>
+      <w:r>
+        <w:rPr>
+          <w:rFonts w:cstheme="minorHAnsi"/>
+          <w:lang w:val="en-US"/>
+        </w:rPr>
+        <w:t xml:space="preserve"> 0.3761 </w:t>
+      </w:r>
+      <w:r>
+        <w:rPr>
+          <w:rFonts w:cstheme="minorHAnsi"/>
+          <w:lang w:val="en-US"/>
+        </w:rPr>
+        <w:t xml:space="preserve">and </w:t>
+      </w:r>
+      <w:r>
+        <w:rPr>
+          <w:rFonts w:cstheme="minorHAnsi"/>
+          <w:lang w:val="en-US"/>
+        </w:rPr>
+        <w:t>0.6239</w:t>
+      </w:r>
+      <w:r>
+        <w:rPr>
+          <w:rFonts w:cstheme="minorHAnsi"/>
+          <w:lang w:val="en-US"/>
+        </w:rPr>
+        <w:t xml:space="preserve">. The precision &amp; recall were </w:t>
+      </w:r>
+      <w:r>
+        <w:rPr>
+          <w:rFonts w:cstheme="minorHAnsi"/>
+          <w:lang w:val="en-US"/>
+        </w:rPr>
+        <w:t xml:space="preserve">0.9003 </w:t>
+      </w:r>
+      <w:r>
+        <w:rPr>
+          <w:rFonts w:cstheme="minorHAnsi"/>
+          <w:lang w:val="en-US"/>
+        </w:rPr>
+        <w:t>and</w:t>
+      </w:r>
+      <w:r>
+        <w:rPr>
+          <w:rFonts w:cstheme="minorHAnsi"/>
+          <w:lang w:val="en-US"/>
+        </w:rPr>
+        <w:t xml:space="preserve"> 0.6540</w:t>
+      </w:r>
+      <w:r>
+        <w:rPr>
+          <w:rFonts w:cstheme="minorHAnsi"/>
+          <w:lang w:val="en-US"/>
+        </w:rPr>
+        <w:t>.</w:t>
+      </w:r>
+      <w:r>
+        <w:rPr>
+          <w:rFonts w:cstheme="minorHAnsi"/>
+          <w:b/>
+          <w:bCs/>
+          <w:lang w:val="en-US"/>
+        </w:rPr>
+        <w:t xml:space="preserve"> </w:t>
+      </w:r>
+    </w:p>
+    <w:p>
+      <w:pPr>
+        <w:rPr>
+          <w:rFonts w:cstheme="minorHAnsi"/>
+          <w:lang w:val="en-US"/>
+        </w:rPr>
+      </w:pPr>
+      <w:r>
+        <w:rPr>
+          <w:rFonts w:cstheme="minorHAnsi"/>
+          <w:lang w:val="en-US"/>
+        </w:rPr>
+        <w:t>Precision</w:t>
+      </w:r>
+      <w:r>
+        <w:rPr>
+          <w:rFonts w:cstheme="minorHAnsi"/>
+          <w:lang w:val="en-US"/>
+        </w:rPr>
+        <w:t xml:space="preserve"> refer to the number of true positives </w:t>
+      </w:r>
+      <w:r>
+        <w:rPr>
+          <w:rFonts w:cstheme="minorHAnsi"/>
+          <w:lang w:val="en-US"/>
+        </w:rPr>
+        <w:t>divided by the sum of true positives and false positives.</w:t>
+      </w:r>
+      <w:r>
+        <w:rPr>
+          <w:rFonts w:cstheme="minorHAnsi"/>
+          <w:lang w:val="en-US"/>
+        </w:rPr>
+        <w:t xml:space="preserve"> Thus, it gives us an idea of how many </w:t>
+      </w:r>
+      <w:r>
+        <w:rPr>
+          <w:rFonts w:cstheme="minorHAnsi"/>
+          <w:lang w:val="en-US"/>
+        </w:rPr>
+        <w:t>pi</w:t>
+      </w:r>
+      <w:r>
+        <w:rPr>
+          <w:rFonts w:cstheme="minorHAnsi"/>
+          <w:lang w:val="en-US"/>
+        </w:rPr>
+        <w:t>xels we predict have a value of 1, actually have the value of 1 in the mask</w:t>
+      </w:r>
+      <w:r>
+        <w:rPr>
+          <w:rFonts w:cstheme="minorHAnsi"/>
+          <w:lang w:val="en-US"/>
+        </w:rPr>
+        <w:t>.</w:t>
+      </w:r>
+      <w:r>
+        <w:rPr>
+          <w:rFonts w:cstheme="minorHAnsi"/>
+          <w:lang w:val="en-US"/>
+        </w:rPr>
+        <w:t xml:space="preserve"> </w:t>
+      </w:r>
+      <w:r>
+        <w:rPr>
+          <w:rFonts w:cstheme="minorHAnsi"/>
+          <w:lang w:val="en-US"/>
+        </w:rPr>
+        <w:t xml:space="preserve">We may well have predicted that a </w:t>
+      </w:r>
+      <w:r>
+        <w:rPr>
+          <w:rFonts w:cstheme="minorHAnsi"/>
+          <w:lang w:val="en-US"/>
+        </w:rPr>
+        <w:t>pi</w:t>
+      </w:r>
+      <w:r>
+        <w:rPr>
+          <w:rFonts w:cstheme="minorHAnsi"/>
+          <w:lang w:val="en-US"/>
+        </w:rPr>
+        <w:t>xel</w:t>
+      </w:r>
+      <w:r>
+        <w:rPr>
+          <w:rFonts w:cstheme="minorHAnsi"/>
+          <w:lang w:val="en-US"/>
+        </w:rPr>
+        <w:t xml:space="preserve"> has a value of 1, whilst in reality the mask has a value of 0 in that corresponding </w:t>
+      </w:r>
+      <w:r>
+        <w:rPr>
+          <w:rFonts w:cstheme="minorHAnsi"/>
+          <w:lang w:val="en-US"/>
+        </w:rPr>
+        <w:t>pi</w:t>
+      </w:r>
+      <w:r>
+        <w:rPr>
+          <w:rFonts w:cstheme="minorHAnsi"/>
+          <w:lang w:val="en-US"/>
+        </w:rPr>
+        <w:t>xel</w:t>
+      </w:r>
+      <w:r>
+        <w:rPr>
+          <w:rFonts w:cstheme="minorHAnsi"/>
+          <w:lang w:val="en-US"/>
+        </w:rPr>
+        <w:t>.</w:t>
+      </w:r>
+    </w:p>
+    <w:p>
+      <w:pPr>
+        <w:rPr>
+          <w:rFonts w:cstheme="minorHAnsi"/>
+          <w:lang w:val="en-US"/>
+        </w:rPr>
+      </w:pPr>
+      <w:r>
+        <w:rPr>
+          <w:rFonts w:cstheme="minorHAnsi"/>
+          <w:lang w:val="en-US"/>
+        </w:rPr>
+        <w:t xml:space="preserve">Recall refer to the number of true positives divided by the sum of true positives and false negatives. </w:t>
+      </w:r>
+      <w:r>
+        <w:rPr>
+          <w:rFonts w:cstheme="minorHAnsi"/>
+          <w:lang w:val="en-US"/>
+        </w:rPr>
+        <w:t>Th</w:t>
+      </w:r>
+      <w:r>
+        <w:rPr>
+          <w:rFonts w:cstheme="minorHAnsi"/>
+          <w:lang w:val="en-US"/>
+        </w:rPr>
+        <w:t>us,</w:t>
+      </w:r>
+      <w:r>
+        <w:rPr>
+          <w:rFonts w:cstheme="minorHAnsi"/>
+          <w:lang w:val="en-US"/>
+        </w:rPr>
+        <w:t xml:space="preserve"> this</w:t>
+      </w:r>
+      <w:r>
+        <w:rPr>
+          <w:rFonts w:cstheme="minorHAnsi"/>
+          <w:lang w:val="en-US"/>
+        </w:rPr>
+        <w:t xml:space="preserve"> </w:t>
+      </w:r>
+      <w:r>
+        <w:rPr>
+          <w:rFonts w:cstheme="minorHAnsi"/>
+          <w:lang w:val="en-US"/>
+        </w:rPr>
+        <w:t xml:space="preserve">metric gives us a sense of how </w:t>
+      </w:r>
+      <w:r>
+        <w:rPr>
+          <w:rFonts w:cstheme="minorHAnsi"/>
+          <w:lang w:val="en-US"/>
+        </w:rPr>
+        <w:t xml:space="preserve">many </w:t>
+      </w:r>
+      <w:r>
+        <w:rPr>
+          <w:rFonts w:cstheme="minorHAnsi"/>
+          <w:lang w:val="en-US"/>
+        </w:rPr>
+        <w:t>pi</w:t>
+      </w:r>
+      <w:r>
+        <w:rPr>
+          <w:rFonts w:cstheme="minorHAnsi"/>
+          <w:lang w:val="en-US"/>
+        </w:rPr>
+        <w:t>xels with value 1 in the mask</w:t>
+      </w:r>
+      <w:r>
+        <w:rPr>
+          <w:rFonts w:cstheme="minorHAnsi"/>
+          <w:lang w:val="en-US"/>
+        </w:rPr>
+        <w:t xml:space="preserve"> </w:t>
+      </w:r>
+      <w:r>
+        <w:rPr>
+          <w:rFonts w:cstheme="minorHAnsi"/>
+          <w:lang w:val="en-US"/>
+        </w:rPr>
+        <w:t xml:space="preserve">we have missed. We may well have predicted that a </w:t>
+      </w:r>
+      <w:r>
+        <w:rPr>
+          <w:rFonts w:cstheme="minorHAnsi"/>
+          <w:lang w:val="en-US"/>
+        </w:rPr>
+        <w:t>pi</w:t>
+      </w:r>
+      <w:r>
+        <w:rPr>
+          <w:rFonts w:cstheme="minorHAnsi"/>
+          <w:lang w:val="en-US"/>
+        </w:rPr>
+        <w:t xml:space="preserve">xel has a value of 0, whilst in reality the mask has a value of 1 in that corresponding </w:t>
+      </w:r>
+      <w:r>
+        <w:rPr>
+          <w:rFonts w:cstheme="minorHAnsi"/>
+          <w:lang w:val="en-US"/>
+        </w:rPr>
+        <w:t>pi</w:t>
+      </w:r>
+      <w:r>
+        <w:rPr>
+          <w:rFonts w:cstheme="minorHAnsi"/>
+          <w:lang w:val="en-US"/>
+        </w:rPr>
+        <w:t xml:space="preserve">xel. </w:t>
+      </w:r>
+    </w:p>
+    <w:p>
+      <w:pPr>
+        <w:rPr>
+          <w:rFonts w:cstheme="minorHAnsi"/>
+          <w:lang w:val="en-US"/>
+        </w:rPr>
+      </w:pPr>
+      <w:r>
+        <w:rPr>
+          <w:rFonts w:cstheme="minorHAnsi"/>
+          <w:b/>
+          <w:bCs/>
           <w:u w:val="single"/>
           <w:lang w:val="en-US"/>
         </w:rPr>
-        <w:t>1b</w:t>
-      </w:r>
-    </w:p>
-    <w:p>
-      <w:pPr>
-        <w:rPr>
-          <w:rFonts w:cstheme="minorHAnsi"/>
+        <w:t>Task 3</w:t>
+      </w:r>
+    </w:p>
+    <w:p>
+      <w:pPr>
+        <w:rPr>
+          <w:lang w:val="en-US"/>
+        </w:rPr>
+      </w:pPr>
+      <w:r>
+        <w:rPr>
+          <w:rFonts w:cstheme="minorHAnsi"/>
+          <w:b/>
+          <w:bCs/>
           <w:color w:val="4472C4" w:themeColor="accent1"/>
-          <w:sz w:val="20"/>
-          <w:szCs w:val="20"/>
-          <w:lang w:val="en-US"/>
-        </w:rPr>
-      </w:pPr>
-      <w:r>
+          <w:lang w:val="en-US"/>
+        </w:rPr>
+        <w:t xml:space="preserve">Answer) </w:t>
+      </w:r>
+      <w:r>
+        <w:rPr>
+          <w:lang w:val="en-US"/>
+        </w:rPr>
+        <w:t xml:space="preserve">For the same reasons as in task 2, only 4000 images </w:t>
+      </w:r>
+      <w:r>
+        <w:rPr>
+          <w:lang w:val="en-US"/>
+        </w:rPr>
+        <w:t>were</w:t>
+      </w:r>
+      <w:r>
+        <w:rPr>
+          <w:lang w:val="en-US"/>
+        </w:rPr>
+        <w:t xml:space="preserve"> used</w:t>
+      </w:r>
+      <w:r>
+        <w:rPr>
+          <w:lang w:val="en-US"/>
+        </w:rPr>
+        <w:t xml:space="preserve">. </w:t>
+      </w:r>
+      <w:r>
+        <w:rPr>
+          <w:lang w:val="en-US"/>
+        </w:rPr>
+        <w:t>3200</w:t>
+      </w:r>
+      <w:r>
+        <w:rPr>
+          <w:lang w:val="en-US"/>
+        </w:rPr>
+        <w:t xml:space="preserve"> of these images were used</w:t>
+      </w:r>
+      <w:r>
+        <w:rPr>
+          <w:lang w:val="en-US"/>
+        </w:rPr>
+        <w:t xml:space="preserve"> for training</w:t>
+      </w:r>
+      <w:r>
+        <w:rPr>
+          <w:lang w:val="en-US"/>
+        </w:rPr>
+        <w:t xml:space="preserve"> and</w:t>
+      </w:r>
+      <w:r>
+        <w:rPr>
+          <w:lang w:val="en-US"/>
+        </w:rPr>
+        <w:t xml:space="preserve"> 800</w:t>
+      </w:r>
+      <w:r>
+        <w:rPr>
+          <w:lang w:val="en-US"/>
+        </w:rPr>
+        <w:t xml:space="preserve"> images were used</w:t>
+      </w:r>
+      <w:r>
+        <w:rPr>
+          <w:lang w:val="en-US"/>
+        </w:rPr>
+        <w:t xml:space="preserve"> for validation</w:t>
+      </w:r>
+      <w:r>
+        <w:rPr>
+          <w:lang w:val="en-US"/>
+        </w:rPr>
+        <w:t xml:space="preserve">, a so-called 80/20 split. </w:t>
+      </w:r>
+    </w:p>
+    <w:p>
+      <w:pPr>
         <w:rPr>
           <w:rFonts w:cstheme="minorHAnsi"/>
           <w:b/>
           <w:bCs/>
           <w:color w:val="4472C4" w:themeColor="accent1"/>
-          <w:sz w:val="20"/>
-          <w:szCs w:val="20"/>
-          <w:lang w:val="en-US"/>
-        </w:rPr>
-        <w:t>Answer)</w:t>
-      </w:r>
-      <w:r>
-        <w:rPr>
-          <w:rFonts w:cstheme="minorHAnsi"/>
-          <w:color w:val="4472C4" w:themeColor="accent1"/>
-          <w:sz w:val="20"/>
-          <w:szCs w:val="20"/>
-          <w:lang w:val="en-US"/>
-        </w:rPr>
-        <w:t xml:space="preserve"> </w:t>
-      </w:r>
-    </w:p>
-    <w:p>
-      <w:pPr>
-        <w:rPr>
-          <w:rFonts w:cstheme="minorHAnsi"/>
-          <w:sz w:val="20"/>
-          <w:szCs w:val="20"/>
-          <w:u w:val="single"/>
-          <w:lang w:val="en-US"/>
-        </w:rPr>
-      </w:pPr>
-      <w:r>
-        <w:rPr>
-          <w:rFonts w:cstheme="minorHAnsi"/>
-          <w:b/>
-          <w:bCs/>
-          <w:sz w:val="20"/>
-          <w:szCs w:val="20"/>
-          <w:u w:val="single"/>
-          <w:lang w:val="en-US"/>
-        </w:rPr>
-        <w:t xml:space="preserve">Task </w:t>
-      </w:r>
-      <w:r>
-        <w:rPr>
-          <w:rFonts w:cstheme="minorHAnsi"/>
-          <w:b/>
-          <w:bCs/>
-          <w:sz w:val="20"/>
-          <w:szCs w:val="20"/>
-          <w:u w:val="single"/>
-          <w:lang w:val="en-US"/>
-        </w:rPr>
-        <w:t>1c</w:t>
-      </w:r>
-    </w:p>
-    <w:p>
-      <w:pPr>
-        <w:rPr>
-          <w:rFonts w:cstheme="minorHAnsi"/>
-          <w:color w:val="4472C4" w:themeColor="accent1"/>
-          <w:sz w:val="20"/>
-          <w:szCs w:val="20"/>
-          <w:lang w:val="en-US"/>
-        </w:rPr>
-      </w:pPr>
-      <w:r>
-        <w:rPr>
-          <w:rFonts w:cstheme="minorHAnsi"/>
-          <w:b/>
-          <w:bCs/>
-          <w:color w:val="4472C4" w:themeColor="accent1"/>
-          <w:sz w:val="20"/>
-          <w:szCs w:val="20"/>
-          <w:lang w:val="en-US"/>
-        </w:rPr>
-        <w:t>Answer)</w:t>
-      </w:r>
-      <w:r>
-        <w:rPr>
-          <w:rFonts w:cstheme="minorHAnsi"/>
-          <w:color w:val="4472C4" w:themeColor="accent1"/>
-          <w:sz w:val="20"/>
-          <w:szCs w:val="20"/>
-          <w:lang w:val="en-US"/>
-        </w:rPr>
-        <w:t xml:space="preserve"> </w:t>
-      </w:r>
-    </w:p>
-    <w:p>
-      <w:pPr>
-        <w:rPr>
-          <w:rFonts w:cstheme="minorHAnsi"/>
-          <w:sz w:val="20"/>
-          <w:szCs w:val="20"/>
-          <w:lang w:val="en-US"/>
-        </w:rPr>
-      </w:pPr>
-      <w:r>
-        <w:rPr>
-          <w:rFonts w:cstheme="minorHAnsi"/>
-          <w:b/>
-          <w:bCs/>
-          <w:sz w:val="20"/>
-          <w:szCs w:val="20"/>
-          <w:u w:val="single"/>
-          <w:lang w:val="en-US"/>
-        </w:rPr>
-        <w:t xml:space="preserve">Task </w:t>
-      </w:r>
-      <w:r>
-        <w:rPr>
-          <w:rFonts w:cstheme="minorHAnsi"/>
-          <w:b/>
-          <w:bCs/>
-          <w:sz w:val="20"/>
-          <w:szCs w:val="20"/>
-          <w:u w:val="single"/>
-          <w:lang w:val="en-US"/>
-        </w:rPr>
-        <w:t>1d</w:t>
-      </w:r>
-    </w:p>
-    <w:p>
-      <w:pPr>
-        <w:rPr>
-          <w:rFonts w:cstheme="minorHAnsi"/>
-          <w:b/>
-          <w:bCs/>
-          <w:color w:val="4472C4" w:themeColor="accent1"/>
-          <w:sz w:val="20"/>
-          <w:szCs w:val="20"/>
-          <w:lang w:val="en-US"/>
-        </w:rPr>
-      </w:pPr>
-      <w:r>
-        <w:rPr>
-          <w:rFonts w:cstheme="minorHAnsi"/>
-          <w:b/>
-          <w:bCs/>
-          <w:color w:val="4472C4" w:themeColor="accent1"/>
-          <w:sz w:val="20"/>
-          <w:szCs w:val="20"/>
-          <w:lang w:val="en-US"/>
-        </w:rPr>
-        <w:t xml:space="preserve">Answer) </w:t>
-      </w:r>
-    </w:p>
-    <w:p>
-      <w:pPr>
-        <w:rPr>
-          <w:rFonts w:cstheme="minorHAnsi"/>
-          <w:sz w:val="20"/>
-          <w:szCs w:val="20"/>
-          <w:lang w:val="en-US"/>
-        </w:rPr>
-      </w:pPr>
-      <w:r>
-        <w:rPr>
-          <w:rFonts w:cstheme="minorHAnsi"/>
-          <w:b/>
-          <w:bCs/>
-          <w:sz w:val="20"/>
-          <w:szCs w:val="20"/>
-          <w:u w:val="single"/>
-          <w:lang w:val="en-US"/>
-        </w:rPr>
-        <w:t xml:space="preserve">Task </w:t>
-      </w:r>
-      <w:r>
-        <w:rPr>
-          <w:rFonts w:cstheme="minorHAnsi"/>
-          <w:b/>
-          <w:bCs/>
-          <w:sz w:val="20"/>
-          <w:szCs w:val="20"/>
-          <w:u w:val="single"/>
-          <w:lang w:val="en-US"/>
-        </w:rPr>
-        <w:t>1e</w:t>
-      </w:r>
-    </w:p>
-    <w:p>
-      <w:pPr>
-        <w:rPr>
-          <w:rFonts w:cstheme="minorHAnsi"/>
-          <w:b/>
-          <w:bCs/>
-          <w:color w:val="4472C4" w:themeColor="accent1"/>
-          <w:sz w:val="20"/>
-          <w:szCs w:val="20"/>
-          <w:lang w:val="en-US"/>
-        </w:rPr>
-      </w:pPr>
-      <w:r>
-        <w:rPr>
-          <w:rFonts w:cstheme="minorHAnsi"/>
-          <w:b/>
-          <w:bCs/>
-          <w:color w:val="4472C4" w:themeColor="accent1"/>
-          <w:sz w:val="20"/>
-          <w:szCs w:val="20"/>
-          <w:lang w:val="en-US"/>
-        </w:rPr>
-        <w:t xml:space="preserve">Answer) </w:t>
-      </w:r>
-    </w:p>
-    <w:p>
-      <w:pPr>
-        <w:rPr>
-          <w:rFonts w:cstheme="minorHAnsi"/>
-          <w:sz w:val="20"/>
-          <w:szCs w:val="20"/>
-          <w:lang w:val="en-US"/>
-        </w:rPr>
-      </w:pPr>
-      <w:r>
-        <w:rPr>
-          <w:rFonts w:cstheme="minorHAnsi"/>
-          <w:b/>
-          <w:bCs/>
-          <w:sz w:val="20"/>
-          <w:szCs w:val="20"/>
-          <w:u w:val="single"/>
-          <w:lang w:val="en-US"/>
-        </w:rPr>
-        <w:t xml:space="preserve">Task </w:t>
-      </w:r>
-      <w:r>
-        <w:rPr>
-          <w:rFonts w:cstheme="minorHAnsi"/>
-          <w:b/>
-          <w:bCs/>
-          <w:sz w:val="20"/>
-          <w:szCs w:val="20"/>
-          <w:u w:val="single"/>
-          <w:lang w:val="en-US"/>
-        </w:rPr>
-        <w:t>2a</w:t>
-      </w:r>
-    </w:p>
-    <w:p>
-      <w:pPr>
-        <w:rPr>
-          <w:rFonts w:cstheme="minorHAnsi"/>
-          <w:b/>
-          <w:bCs/>
-          <w:color w:val="4472C4" w:themeColor="accent1"/>
-          <w:sz w:val="20"/>
-          <w:szCs w:val="20"/>
-          <w:lang w:val="en-US"/>
-        </w:rPr>
-      </w:pPr>
-      <w:r>
-        <w:rPr>
-          <w:rFonts w:cstheme="minorHAnsi"/>
-          <w:b/>
-          <w:bCs/>
-          <w:color w:val="4472C4" w:themeColor="accent1"/>
-          <w:sz w:val="20"/>
-          <w:szCs w:val="20"/>
-          <w:lang w:val="en-US"/>
-        </w:rPr>
-        <w:t xml:space="preserve">Answer) </w:t>
-      </w:r>
-    </w:p>
-    <w:p>
-      <w:pPr>
-        <w:rPr>
-          <w:rFonts w:cstheme="minorHAnsi"/>
-          <w:sz w:val="20"/>
-          <w:szCs w:val="20"/>
-          <w:lang w:val="en-US"/>
-        </w:rPr>
-      </w:pPr>
-      <w:r>
-        <w:rPr>
-          <w:rFonts w:cstheme="minorHAnsi"/>
-          <w:b/>
-          <w:bCs/>
-          <w:sz w:val="20"/>
-          <w:szCs w:val="20"/>
-          <w:u w:val="single"/>
-          <w:lang w:val="en-US"/>
-        </w:rPr>
-        <w:t xml:space="preserve">Task </w:t>
-      </w:r>
-      <w:r>
-        <w:rPr>
-          <w:rFonts w:cstheme="minorHAnsi"/>
-          <w:b/>
-          <w:bCs/>
-          <w:sz w:val="20"/>
-          <w:szCs w:val="20"/>
-          <w:u w:val="single"/>
-          <w:lang w:val="en-US"/>
-        </w:rPr>
-        <w:t>2b</w:t>
-      </w:r>
-    </w:p>
-    <w:p>
-      <w:pPr>
-        <w:rPr>
-          <w:rFonts w:cstheme="minorHAnsi"/>
-          <w:b/>
-          <w:bCs/>
-          <w:color w:val="4472C4" w:themeColor="accent1"/>
-          <w:sz w:val="20"/>
-          <w:szCs w:val="20"/>
-          <w:lang w:val="en-US"/>
-        </w:rPr>
-      </w:pPr>
-      <w:r>
-        <w:rPr>
-          <w:rFonts w:cstheme="minorHAnsi"/>
-          <w:b/>
-          <w:bCs/>
-          <w:color w:val="4472C4" w:themeColor="accent1"/>
-          <w:sz w:val="20"/>
-          <w:szCs w:val="20"/>
-          <w:lang w:val="en-US"/>
-        </w:rPr>
-        <w:t xml:space="preserve">Answer) </w:t>
-      </w:r>
-    </w:p>
-    <w:p>
-      <w:pPr>
-        <w:rPr>
-          <w:rFonts w:cstheme="minorHAnsi"/>
-          <w:sz w:val="20"/>
-          <w:szCs w:val="20"/>
-          <w:lang w:val="en-US"/>
-        </w:rPr>
-      </w:pPr>
-      <w:r>
-        <w:rPr>
-          <w:rFonts w:cstheme="minorHAnsi"/>
-          <w:b/>
-          <w:bCs/>
-          <w:sz w:val="20"/>
-          <w:szCs w:val="20"/>
-          <w:u w:val="single"/>
-          <w:lang w:val="en-US"/>
-        </w:rPr>
-        <w:t xml:space="preserve">Task </w:t>
-      </w:r>
-      <w:r>
-        <w:rPr>
-          <w:rFonts w:cstheme="minorHAnsi"/>
-          <w:b/>
-          <w:bCs/>
-          <w:sz w:val="20"/>
-          <w:szCs w:val="20"/>
-          <w:u w:val="single"/>
-          <w:lang w:val="en-US"/>
-        </w:rPr>
-        <w:t>3</w:t>
-      </w:r>
-    </w:p>
-    <w:p>
-      <w:pPr>
-        <w:rPr>
-          <w:rFonts w:cstheme="minorHAnsi"/>
-          <w:b/>
-          <w:bCs/>
-          <w:color w:val="4472C4" w:themeColor="accent1"/>
-          <w:sz w:val="20"/>
-          <w:szCs w:val="20"/>
-          <w:lang w:val="en-US"/>
-        </w:rPr>
-      </w:pPr>
-      <w:r>
-        <w:rPr>
-          <w:rFonts w:cstheme="minorHAnsi"/>
-          <w:b/>
-          <w:bCs/>
-          <w:color w:val="4472C4" w:themeColor="accent1"/>
-          <w:sz w:val="20"/>
-          <w:szCs w:val="20"/>
-          <w:lang w:val="en-US"/>
-        </w:rPr>
-        <w:t xml:space="preserve">Answer) </w:t>
+          <w:lang w:val="en-US"/>
+        </w:rPr>
+      </w:pPr>
+      <w:r>
+        <w:rPr>
+          <w:lang w:val="en-US"/>
+        </w:rPr>
+        <w:t>The results after f</w:t>
+      </w:r>
+      <w:r>
+        <w:rPr>
+          <w:lang w:val="en-US"/>
+        </w:rPr>
+        <w:t xml:space="preserve">inal </w:t>
+      </w:r>
+      <w:r>
+        <w:rPr>
+          <w:lang w:val="en-US"/>
+        </w:rPr>
+        <w:t xml:space="preserve">epoch, </w:t>
+      </w:r>
+      <w:r>
+        <w:rPr>
+          <w:b/>
+          <w:bCs/>
+          <w:lang w:val="en-US"/>
+        </w:rPr>
+        <w:t>using categorical cross-entropy loss</w:t>
+      </w:r>
+      <w:r>
+        <w:rPr>
+          <w:lang w:val="en-US"/>
+        </w:rPr>
+        <w:t>, were loss &amp; DICE accuracy of</w:t>
+      </w:r>
+      <w:r>
+        <w:rPr>
+          <w:lang w:val="en-US"/>
+        </w:rPr>
+        <w:t xml:space="preserve"> 0.5503 </w:t>
+      </w:r>
+      <w:r>
+        <w:rPr>
+          <w:lang w:val="en-US"/>
+        </w:rPr>
+        <w:t>and</w:t>
+      </w:r>
+      <w:r>
+        <w:rPr>
+          <w:lang w:val="en-US"/>
+        </w:rPr>
+        <w:t xml:space="preserve"> 0.7445</w:t>
+      </w:r>
+      <w:r>
+        <w:rPr>
+          <w:lang w:val="en-US"/>
+        </w:rPr>
+        <w:t>. The precision &amp; recall were</w:t>
+      </w:r>
+      <w:r>
+        <w:rPr>
+          <w:lang w:val="en-US"/>
+        </w:rPr>
+        <w:t xml:space="preserve"> 0.7350 </w:t>
+      </w:r>
+      <w:r>
+        <w:rPr>
+          <w:lang w:val="en-US"/>
+        </w:rPr>
+        <w:t>and</w:t>
+      </w:r>
+      <w:r>
+        <w:rPr>
+          <w:lang w:val="en-US"/>
+        </w:rPr>
+        <w:t xml:space="preserve"> 0.8490</w:t>
       </w:r>
     </w:p>
     <w:p>
@@ -746,12 +1922,7 @@
       </w:pPr>
     </w:p>
     <w:sectPr>
-      <w:headerReference w:type="even" r:id="rId6"/>
-      <w:headerReference w:type="default" r:id="rId7"/>
-      <w:footerReference w:type="even" r:id="rId8"/>
-      <w:footerReference w:type="default" r:id="rId9"/>
-      <w:headerReference w:type="first" r:id="rId10"/>
-      <w:footerReference w:type="first" r:id="rId11"/>
+      <w:headerReference w:type="default" r:id="rId6"/>
       <w:pgSz w:w="11906" w:h="16838"/>
       <w:pgMar w:top="1417" w:right="1417" w:bottom="1417" w:left="1417" w:header="708" w:footer="708" w:gutter="0"/>
       <w:cols w:space="708"/>
@@ -786,36 +1957,6 @@
 </w:endnotes>
 </file>
 
-<file path=word/footer1.xml><?xml version="1.0" encoding="utf-8"?>
-<w:ftr xmlns:wpc="http://schemas.microsoft.com/office/word/2010/wordprocessingCanvas" xmlns:cx="http://schemas.microsoft.com/office/drawing/2014/chartex" xmlns:cx1="http://schemas.microsoft.com/office/drawing/2015/9/8/chartex" xmlns:cx2="http://schemas.microsoft.com/office/drawing/2015/10/21/chartex" xmlns:cx3="http://schemas.microsoft.com/office/drawing/2016/5/9/chartex" xmlns:cx4="http://schemas.microsoft.com/office/drawing/2016/5/10/chartex" xmlns:cx5="http://schemas.microsoft.com/office/drawing/2016/5/11/chartex" xmlns:cx6="http://schemas.microsoft.com/office/drawing/2016/5/12/chartex" xmlns:cx7="http://schemas.microsoft.com/office/drawing/2016/5/13/chartex" xmlns:cx8="http://schemas.microsoft.com/office/drawing/2016/5/14/chartex" xmlns:mc="http://schemas.openxmlformats.org/markup-compatibility/2006" xmlns:aink="http://schemas.microsoft.com/office/drawing/2016/ink" xmlns:am3d="http://schemas.microsoft.com/office/drawing/2017/model3d" xmlns:o="urn:schemas-microsoft-com:office:office" xmlns:r="http://schemas.openxmlformats.org/officeDocument/2006/relationships" xmlns:m="http://schemas.openxmlformats.org/officeDocument/2006/math" xmlns:v="urn:schemas-microsoft-com:vml" xmlns:wp14="http://schemas.microsoft.com/office/word/2010/wordprocessingDrawing" xmlns:wp="http://schemas.openxmlformats.org/drawingml/2006/wordprocessingDrawing" xmlns:w10="urn:schemas-microsoft-com:office:word" xmlns:w="http://schemas.openxmlformats.org/wordprocessingml/2006/main" xmlns:w14="http://schemas.microsoft.com/office/word/2010/wordml" xmlns:w15="http://schemas.microsoft.com/office/word/2012/wordml" xmlns:w16cex="http://schemas.microsoft.com/office/word/2018/wordml/cex" xmlns:w16cid="http://schemas.microsoft.com/office/word/2016/wordml/cid" xmlns:w16="http://schemas.microsoft.com/office/word/2018/wordml" xmlns:w16se="http://schemas.microsoft.com/office/word/2015/wordml/symex" xmlns:wpg="http://schemas.microsoft.com/office/word/2010/wordprocessingGroup" xmlns:wpi="http://schemas.microsoft.com/office/word/2010/wordprocessingInk" xmlns:wne="http://schemas.microsoft.com/office/word/2006/wordml" xmlns:wps="http://schemas.microsoft.com/office/word/2010/wordprocessingShape" mc:Ignorable="w14 w15 w16se w16cid w16 w16cex wp14">
-  <w:p>
-    <w:pPr>
-      <w:pStyle w:val="Sidfot"/>
-    </w:pPr>
-  </w:p>
-</w:ftr>
-</file>
-
-<file path=word/footer2.xml><?xml version="1.0" encoding="utf-8"?>
-<w:ftr xmlns:wpc="http://schemas.microsoft.com/office/word/2010/wordprocessingCanvas" xmlns:cx="http://schemas.microsoft.com/office/drawing/2014/chartex" xmlns:cx1="http://schemas.microsoft.com/office/drawing/2015/9/8/chartex" xmlns:cx2="http://schemas.microsoft.com/office/drawing/2015/10/21/chartex" xmlns:cx3="http://schemas.microsoft.com/office/drawing/2016/5/9/chartex" xmlns:cx4="http://schemas.microsoft.com/office/drawing/2016/5/10/chartex" xmlns:cx5="http://schemas.microsoft.com/office/drawing/2016/5/11/chartex" xmlns:cx6="http://schemas.microsoft.com/office/drawing/2016/5/12/chartex" xmlns:cx7="http://schemas.microsoft.com/office/drawing/2016/5/13/chartex" xmlns:cx8="http://schemas.microsoft.com/office/drawing/2016/5/14/chartex" xmlns:mc="http://schemas.openxmlformats.org/markup-compatibility/2006" xmlns:aink="http://schemas.microsoft.com/office/drawing/2016/ink" xmlns:am3d="http://schemas.microsoft.com/office/drawing/2017/model3d" xmlns:o="urn:schemas-microsoft-com:office:office" xmlns:r="http://schemas.openxmlformats.org/officeDocument/2006/relationships" xmlns:m="http://schemas.openxmlformats.org/officeDocument/2006/math" xmlns:v="urn:schemas-microsoft-com:vml" xmlns:wp14="http://schemas.microsoft.com/office/word/2010/wordprocessingDrawing" xmlns:wp="http://schemas.openxmlformats.org/drawingml/2006/wordprocessingDrawing" xmlns:w10="urn:schemas-microsoft-com:office:word" xmlns:w="http://schemas.openxmlformats.org/wordprocessingml/2006/main" xmlns:w14="http://schemas.microsoft.com/office/word/2010/wordml" xmlns:w15="http://schemas.microsoft.com/office/word/2012/wordml" xmlns:w16cex="http://schemas.microsoft.com/office/word/2018/wordml/cex" xmlns:w16cid="http://schemas.microsoft.com/office/word/2016/wordml/cid" xmlns:w16="http://schemas.microsoft.com/office/word/2018/wordml" xmlns:w16se="http://schemas.microsoft.com/office/word/2015/wordml/symex" xmlns:wpg="http://schemas.microsoft.com/office/word/2010/wordprocessingGroup" xmlns:wpi="http://schemas.microsoft.com/office/word/2010/wordprocessingInk" xmlns:wne="http://schemas.microsoft.com/office/word/2006/wordml" xmlns:wps="http://schemas.microsoft.com/office/word/2010/wordprocessingShape" mc:Ignorable="w14 w15 w16se w16cid w16 w16cex wp14">
-  <w:p>
-    <w:pPr>
-      <w:pStyle w:val="Sidfot"/>
-    </w:pPr>
-  </w:p>
-</w:ftr>
-</file>
-
-<file path=word/footer3.xml><?xml version="1.0" encoding="utf-8"?>
-<w:ftr xmlns:wpc="http://schemas.microsoft.com/office/word/2010/wordprocessingCanvas" xmlns:cx="http://schemas.microsoft.com/office/drawing/2014/chartex" xmlns:cx1="http://schemas.microsoft.com/office/drawing/2015/9/8/chartex" xmlns:cx2="http://schemas.microsoft.com/office/drawing/2015/10/21/chartex" xmlns:cx3="http://schemas.microsoft.com/office/drawing/2016/5/9/chartex" xmlns:cx4="http://schemas.microsoft.com/office/drawing/2016/5/10/chartex" xmlns:cx5="http://schemas.microsoft.com/office/drawing/2016/5/11/chartex" xmlns:cx6="http://schemas.microsoft.com/office/drawing/2016/5/12/chartex" xmlns:cx7="http://schemas.microsoft.com/office/drawing/2016/5/13/chartex" xmlns:cx8="http://schemas.microsoft.com/office/drawing/2016/5/14/chartex" xmlns:mc="http://schemas.openxmlformats.org/markup-compatibility/2006" xmlns:aink="http://schemas.microsoft.com/office/drawing/2016/ink" xmlns:am3d="http://schemas.microsoft.com/office/drawing/2017/model3d" xmlns:o="urn:schemas-microsoft-com:office:office" xmlns:r="http://schemas.openxmlformats.org/officeDocument/2006/relationships" xmlns:m="http://schemas.openxmlformats.org/officeDocument/2006/math" xmlns:v="urn:schemas-microsoft-com:vml" xmlns:wp14="http://schemas.microsoft.com/office/word/2010/wordprocessingDrawing" xmlns:wp="http://schemas.openxmlformats.org/drawingml/2006/wordprocessingDrawing" xmlns:w10="urn:schemas-microsoft-com:office:word" xmlns:w="http://schemas.openxmlformats.org/wordprocessingml/2006/main" xmlns:w14="http://schemas.microsoft.com/office/word/2010/wordml" xmlns:w15="http://schemas.microsoft.com/office/word/2012/wordml" xmlns:w16cex="http://schemas.microsoft.com/office/word/2018/wordml/cex" xmlns:w16cid="http://schemas.microsoft.com/office/word/2016/wordml/cid" xmlns:w16="http://schemas.microsoft.com/office/word/2018/wordml" xmlns:w16se="http://schemas.microsoft.com/office/word/2015/wordml/symex" xmlns:wpg="http://schemas.microsoft.com/office/word/2010/wordprocessingGroup" xmlns:wpi="http://schemas.microsoft.com/office/word/2010/wordprocessingInk" xmlns:wne="http://schemas.microsoft.com/office/word/2006/wordml" xmlns:wps="http://schemas.microsoft.com/office/word/2010/wordprocessingShape" mc:Ignorable="w14 w15 w16se w16cid w16 w16cex wp14">
-  <w:p>
-    <w:pPr>
-      <w:pStyle w:val="Sidfot"/>
-    </w:pPr>
-  </w:p>
-</w:ftr>
-</file>
-
 <file path=word/footnotes.xml><?xml version="1.0" encoding="utf-8"?>
 <w:footnotes xmlns:wpc="http://schemas.microsoft.com/office/word/2010/wordprocessingCanvas" xmlns:cx="http://schemas.microsoft.com/office/drawing/2014/chartex" xmlns:cx1="http://schemas.microsoft.com/office/drawing/2015/9/8/chartex" xmlns:cx2="http://schemas.microsoft.com/office/drawing/2015/10/21/chartex" xmlns:cx3="http://schemas.microsoft.com/office/drawing/2016/5/9/chartex" xmlns:cx4="http://schemas.microsoft.com/office/drawing/2016/5/10/chartex" xmlns:cx5="http://schemas.microsoft.com/office/drawing/2016/5/11/chartex" xmlns:cx6="http://schemas.microsoft.com/office/drawing/2016/5/12/chartex" xmlns:cx7="http://schemas.microsoft.com/office/drawing/2016/5/13/chartex" xmlns:cx8="http://schemas.microsoft.com/office/drawing/2016/5/14/chartex" xmlns:mc="http://schemas.openxmlformats.org/markup-compatibility/2006" xmlns:aink="http://schemas.microsoft.com/office/drawing/2016/ink" xmlns:am3d="http://schemas.microsoft.com/office/drawing/2017/model3d" xmlns:o="urn:schemas-microsoft-com:office:office" xmlns:r="http://schemas.openxmlformats.org/officeDocument/2006/relationships" xmlns:m="http://schemas.openxmlformats.org/officeDocument/2006/math" xmlns:v="urn:schemas-microsoft-com:vml" xmlns:wp14="http://schemas.microsoft.com/office/word/2010/wordprocessingDrawing" xmlns:wp="http://schemas.openxmlformats.org/drawingml/2006/wordprocessingDrawing" xmlns:w10="urn:schemas-microsoft-com:office:word" xmlns:w="http://schemas.openxmlformats.org/wordprocessingml/2006/main" xmlns:w14="http://schemas.microsoft.com/office/word/2010/wordml" xmlns:w15="http://schemas.microsoft.com/office/word/2012/wordml" xmlns:w16cex="http://schemas.microsoft.com/office/word/2018/wordml/cex" xmlns:w16cid="http://schemas.microsoft.com/office/word/2016/wordml/cid" xmlns:w16="http://schemas.microsoft.com/office/word/2018/wordml" xmlns:w16se="http://schemas.microsoft.com/office/word/2015/wordml/symex" xmlns:wpg="http://schemas.microsoft.com/office/word/2010/wordprocessingGroup" xmlns:wpi="http://schemas.microsoft.com/office/word/2010/wordprocessingInk" xmlns:wne="http://schemas.microsoft.com/office/word/2006/wordml" xmlns:wps="http://schemas.microsoft.com/office/word/2010/wordprocessingShape" mc:Ignorable="w14 w15 w16se w16cid w16 w16cex wp14">
   <w:footnote w:type="separator" w:id="-1">
@@ -847,18 +1988,18 @@
     <w:pPr>
       <w:pStyle w:val="Sidhuvud"/>
     </w:pPr>
-  </w:p>
-</w:hdr>
-</file>
-
-<file path=word/header2.xml><?xml version="1.0" encoding="utf-8"?>
-<w:hdr xmlns:wpc="http://schemas.microsoft.com/office/word/2010/wordprocessingCanvas" xmlns:cx="http://schemas.microsoft.com/office/drawing/2014/chartex" xmlns:cx1="http://schemas.microsoft.com/office/drawing/2015/9/8/chartex" xmlns:cx2="http://schemas.microsoft.com/office/drawing/2015/10/21/chartex" xmlns:cx3="http://schemas.microsoft.com/office/drawing/2016/5/9/chartex" xmlns:cx4="http://schemas.microsoft.com/office/drawing/2016/5/10/chartex" xmlns:cx5="http://schemas.microsoft.com/office/drawing/2016/5/11/chartex" xmlns:cx6="http://schemas.microsoft.com/office/drawing/2016/5/12/chartex" xmlns:cx7="http://schemas.microsoft.com/office/drawing/2016/5/13/chartex" xmlns:cx8="http://schemas.microsoft.com/office/drawing/2016/5/14/chartex" xmlns:mc="http://schemas.openxmlformats.org/markup-compatibility/2006" xmlns:aink="http://schemas.microsoft.com/office/drawing/2016/ink" xmlns:am3d="http://schemas.microsoft.com/office/drawing/2017/model3d" xmlns:o="urn:schemas-microsoft-com:office:office" xmlns:r="http://schemas.openxmlformats.org/officeDocument/2006/relationships" xmlns:m="http://schemas.openxmlformats.org/officeDocument/2006/math" xmlns:v="urn:schemas-microsoft-com:vml" xmlns:wp14="http://schemas.microsoft.com/office/word/2010/wordprocessingDrawing" xmlns:wp="http://schemas.openxmlformats.org/drawingml/2006/wordprocessingDrawing" xmlns:w10="urn:schemas-microsoft-com:office:word" xmlns:w="http://schemas.openxmlformats.org/wordprocessingml/2006/main" xmlns:w14="http://schemas.microsoft.com/office/word/2010/wordml" xmlns:w15="http://schemas.microsoft.com/office/word/2012/wordml" xmlns:w16cex="http://schemas.microsoft.com/office/word/2018/wordml/cex" xmlns:w16cid="http://schemas.microsoft.com/office/word/2016/wordml/cid" xmlns:w16="http://schemas.microsoft.com/office/word/2018/wordml" xmlns:w16se="http://schemas.microsoft.com/office/word/2015/wordml/symex" xmlns:wpg="http://schemas.microsoft.com/office/word/2010/wordprocessingGroup" xmlns:wpi="http://schemas.microsoft.com/office/word/2010/wordprocessingInk" xmlns:wne="http://schemas.microsoft.com/office/word/2006/wordml" xmlns:wps="http://schemas.microsoft.com/office/word/2010/wordprocessingShape" mc:Ignorable="w14 w15 w16se w16cid w16 w16cex wp14">
-  <w:p>
-    <w:pPr>
-      <w:pStyle w:val="Sidhuvud"/>
-    </w:pPr>
     <w:r>
       <w:t>David Dashti</w:t>
+    </w:r>
+    <w:r>
+      <w:tab/>
+      <w:t xml:space="preserve">                                                                                                                                           </w:t>
+    </w:r>
+    <w:r>
+      <w:t>2020-09-22</w:t>
+    </w:r>
+    <w:r>
+      <w:tab/>
     </w:r>
   </w:p>
   <w:p>
@@ -868,27 +2009,6 @@
     <w:r>
       <w:t>Filip Söderquist</w:t>
     </w:r>
-  </w:p>
-  <w:p>
-    <w:pPr>
-      <w:pStyle w:val="Sidhuvud"/>
-    </w:pPr>
-    <w:r>
-      <w:t>2020-09-</w:t>
-    </w:r>
-    <w:r>
-      <w:t>16</w:t>
-    </w:r>
-  </w:p>
-</w:hdr>
-</file>
-
-<file path=word/header3.xml><?xml version="1.0" encoding="utf-8"?>
-<w:hdr xmlns:wpc="http://schemas.microsoft.com/office/word/2010/wordprocessingCanvas" xmlns:cx="http://schemas.microsoft.com/office/drawing/2014/chartex" xmlns:cx1="http://schemas.microsoft.com/office/drawing/2015/9/8/chartex" xmlns:cx2="http://schemas.microsoft.com/office/drawing/2015/10/21/chartex" xmlns:cx3="http://schemas.microsoft.com/office/drawing/2016/5/9/chartex" xmlns:cx4="http://schemas.microsoft.com/office/drawing/2016/5/10/chartex" xmlns:cx5="http://schemas.microsoft.com/office/drawing/2016/5/11/chartex" xmlns:cx6="http://schemas.microsoft.com/office/drawing/2016/5/12/chartex" xmlns:cx7="http://schemas.microsoft.com/office/drawing/2016/5/13/chartex" xmlns:cx8="http://schemas.microsoft.com/office/drawing/2016/5/14/chartex" xmlns:mc="http://schemas.openxmlformats.org/markup-compatibility/2006" xmlns:aink="http://schemas.microsoft.com/office/drawing/2016/ink" xmlns:am3d="http://schemas.microsoft.com/office/drawing/2017/model3d" xmlns:o="urn:schemas-microsoft-com:office:office" xmlns:r="http://schemas.openxmlformats.org/officeDocument/2006/relationships" xmlns:m="http://schemas.openxmlformats.org/officeDocument/2006/math" xmlns:v="urn:schemas-microsoft-com:vml" xmlns:wp14="http://schemas.microsoft.com/office/word/2010/wordprocessingDrawing" xmlns:wp="http://schemas.openxmlformats.org/drawingml/2006/wordprocessingDrawing" xmlns:w10="urn:schemas-microsoft-com:office:word" xmlns:w="http://schemas.openxmlformats.org/wordprocessingml/2006/main" xmlns:w14="http://schemas.microsoft.com/office/word/2010/wordml" xmlns:w15="http://schemas.microsoft.com/office/word/2012/wordml" xmlns:w16cex="http://schemas.microsoft.com/office/word/2018/wordml/cex" xmlns:w16cid="http://schemas.microsoft.com/office/word/2016/wordml/cid" xmlns:w16="http://schemas.microsoft.com/office/word/2018/wordml" xmlns:w16se="http://schemas.microsoft.com/office/word/2015/wordml/symex" xmlns:wpg="http://schemas.microsoft.com/office/word/2010/wordprocessingGroup" xmlns:wpi="http://schemas.microsoft.com/office/word/2010/wordprocessingInk" xmlns:wne="http://schemas.microsoft.com/office/word/2006/wordml" xmlns:wps="http://schemas.microsoft.com/office/word/2010/wordprocessingShape" mc:Ignorable="w14 w15 w16se w16cid w16 w16cex wp14">
-  <w:p>
-    <w:pPr>
-      <w:pStyle w:val="Sidhuvud"/>
-    </w:pPr>
   </w:p>
 </w:hdr>
 </file>
@@ -1364,6 +2484,18 @@
     <w:uiPriority w:val="99"/>
     <w:rsid w:val="002C35E6"/>
   </w:style>
+  <w:style w:type="character" w:styleId="Hyperlnk">
+    <w:name w:val="Hyperlink"/>
+    <w:basedOn w:val="Standardstycketeckensnitt"/>
+    <w:uiPriority w:val="99"/>
+    <w:semiHidden/>
+    <w:unhideWhenUsed/>
+    <w:rsid w:val="00BA76EE"/>
+    <w:rPr>
+      <w:color w:val="0000FF"/>
+      <w:u w:val="single"/>
+    </w:rPr>
+  </w:style>
 </w:styles>
 </file>
 

</xml_diff>